<commit_message>
Updating and Adding documents that were in progress
Adding 3 work in progress documents and updating 3 others.
</commit_message>
<xml_diff>
--- a/documentation/Choppers_Design.docx
+++ b/documentation/Choppers_Design.docx
@@ -68,8 +68,10 @@
         <w:t xml:space="preserve"> – </w:t>
       </w:r>
       <w:r>
-        <w:t>Design Documents</w:t>
-      </w:r>
+        <w:t>Design Document</w:t>
+      </w:r>
+      <w:bookmarkStart w:id="0" w:name="_GoBack"/>
+      <w:bookmarkEnd w:id="0"/>
     </w:p>
     <w:p>
       <w:pPr>
@@ -183,8 +185,6 @@
         <w:lastRenderedPageBreak/>
         <w:t>Design Documentation</w:t>
       </w:r>
-      <w:bookmarkStart w:id="0" w:name="_GoBack"/>
-      <w:bookmarkEnd w:id="0"/>
     </w:p>
     <w:p>
       <w:pPr>
@@ -225,7 +225,7 @@
           <v:shape id="_x0000_i1025" type="#_x0000_t75" style="width:435.6pt;height:388.2pt" o:ole="">
             <v:imagedata r:id="rId9" o:title=""/>
           </v:shape>
-          <o:OLEObject Type="Embed" ProgID="Visio.Drawing.15" ShapeID="_x0000_i1025" DrawAspect="Content" ObjectID="_1460935760" r:id="rId10"/>
+          <o:OLEObject Type="Embed" ProgID="Visio.Drawing.15" ShapeID="_x0000_i1025" DrawAspect="Content" ObjectID="_1461518488" r:id="rId10"/>
         </w:object>
       </w:r>
     </w:p>
@@ -277,10 +277,10 @@
     <w:p>
       <w:r>
         <w:object w:dxaOrig="13548" w:dyaOrig="8976">
-          <v:shape id="_x0000_i1026" type="#_x0000_t75" style="width:626.4pt;height:415.8pt" o:ole="">
+          <v:shape id="_x0000_i1027" type="#_x0000_t75" style="width:626.4pt;height:415.8pt" o:ole="">
             <v:imagedata r:id="rId11" o:title=""/>
           </v:shape>
-          <o:OLEObject Type="Embed" ProgID="Visio.Drawing.15" ShapeID="_x0000_i1026" DrawAspect="Content" ObjectID="_1460935761" r:id="rId12"/>
+          <o:OLEObject Type="Embed" ProgID="Visio.Drawing.15" ShapeID="_x0000_i1027" DrawAspect="Content" ObjectID="_1461518489" r:id="rId12"/>
         </w:object>
       </w:r>
     </w:p>
@@ -304,14 +304,149 @@
         <w:t>The UML diagram below shows the classes needed to build the 3D Model viewers.  The public variables and function calls are listed.  Other variables and functions calls that are private used to internal in the class are not displayed.</w:t>
       </w:r>
     </w:p>
-    <w:p/>
     <w:p>
       <w:r>
-        <w:object w:dxaOrig="13344" w:dyaOrig="6372">
-          <v:shape id="_x0000_i1027" type="#_x0000_t75" style="width:468pt;height:223.2pt" o:ole="">
+        <w:t xml:space="preserve">The class </w:t>
+      </w:r>
+      <w:proofErr w:type="spellStart"/>
+      <w:r>
+        <w:t>omvParser</w:t>
+      </w:r>
+      <w:proofErr w:type="spellEnd"/>
+      <w:r>
+        <w:t xml:space="preserve"> will be used to fulfill requirement 3.2.1 and 3.2.2.</w:t>
+      </w:r>
+    </w:p>
+    <w:p>
+      <w:r>
+        <w:t xml:space="preserve">The class </w:t>
+      </w:r>
+      <w:proofErr w:type="spellStart"/>
+      <w:r>
+        <w:t>chopperOpenGLView</w:t>
+      </w:r>
+      <w:proofErr w:type="spellEnd"/>
+      <w:r>
+        <w:t xml:space="preserve"> will bused to fulfill the black-box requirements</w:t>
+      </w:r>
+    </w:p>
+    <w:p>
+      <w:pPr>
+        <w:pStyle w:val="ListParagraph"/>
+        <w:numPr>
+          <w:ilvl w:val="0"/>
+          <w:numId w:val="12"/>
+        </w:numPr>
+      </w:pPr>
+      <w:proofErr w:type="spellStart"/>
+      <w:r>
+        <w:t>selectPopUpObj</w:t>
+      </w:r>
+      <w:proofErr w:type="spellEnd"/>
+      <w:r>
+        <w:t xml:space="preserve"> fulfills requirement 3.1.1 and 3.1.8</w:t>
+      </w:r>
+    </w:p>
+    <w:p>
+      <w:pPr>
+        <w:pStyle w:val="ListParagraph"/>
+        <w:numPr>
+          <w:ilvl w:val="0"/>
+          <w:numId w:val="12"/>
+        </w:numPr>
+      </w:pPr>
+      <w:proofErr w:type="spellStart"/>
+      <w:r>
+        <w:t>selectLightEnable</w:t>
+      </w:r>
+      <w:proofErr w:type="spellEnd"/>
+      <w:r>
+        <w:t xml:space="preserve"> fulfills requirement 3.1.2</w:t>
+      </w:r>
+    </w:p>
+    <w:p>
+      <w:pPr>
+        <w:pStyle w:val="ListParagraph"/>
+        <w:numPr>
+          <w:ilvl w:val="0"/>
+          <w:numId w:val="12"/>
+        </w:numPr>
+      </w:pPr>
+      <w:proofErr w:type="spellStart"/>
+      <w:r>
+        <w:t>selectShadeModel</w:t>
+      </w:r>
+      <w:proofErr w:type="spellEnd"/>
+      <w:r>
+        <w:t xml:space="preserve"> fulfills requirement 3.1.3</w:t>
+      </w:r>
+    </w:p>
+    <w:p>
+      <w:pPr>
+        <w:pStyle w:val="ListParagraph"/>
+        <w:numPr>
+          <w:ilvl w:val="0"/>
+          <w:numId w:val="12"/>
+        </w:numPr>
+      </w:pPr>
+      <w:proofErr w:type="spellStart"/>
+      <w:r>
+        <w:t>selectRenderMode</w:t>
+      </w:r>
+      <w:proofErr w:type="spellEnd"/>
+      <w:r>
+        <w:t xml:space="preserve"> fulfills requirement 3.1.4</w:t>
+      </w:r>
+    </w:p>
+    <w:p>
+      <w:pPr>
+        <w:pStyle w:val="ListParagraph"/>
+        <w:numPr>
+          <w:ilvl w:val="0"/>
+          <w:numId w:val="12"/>
+        </w:numPr>
+      </w:pPr>
+      <w:proofErr w:type="spellStart"/>
+      <w:r>
+        <w:t>selectShowSurfaceNormals</w:t>
+      </w:r>
+      <w:proofErr w:type="spellEnd"/>
+      <w:r>
+        <w:t xml:space="preserve"> fulfills requirement 3.1.5</w:t>
+      </w:r>
+    </w:p>
+    <w:p>
+      <w:pPr>
+        <w:pStyle w:val="ListParagraph"/>
+        <w:numPr>
+          <w:ilvl w:val="0"/>
+          <w:numId w:val="12"/>
+        </w:numPr>
+      </w:pPr>
+      <w:proofErr w:type="spellStart"/>
+      <w:r>
+        <w:t>mouseDolly</w:t>
+      </w:r>
+      <w:proofErr w:type="spellEnd"/>
+      <w:r>
+        <w:t xml:space="preserve"> and </w:t>
+      </w:r>
+      <w:proofErr w:type="spellStart"/>
+      <w:r>
+        <w:t>mousePan</w:t>
+      </w:r>
+      <w:proofErr w:type="spellEnd"/>
+      <w:r>
+        <w:t xml:space="preserve"> fulfills requirement 3.1.6 and 3.1.7</w:t>
+      </w:r>
+    </w:p>
+    <w:p>
+      <w:r>
+        <w:object w:dxaOrig="13344" w:dyaOrig="7572">
+          <v:shape id="_x0000_i1026" type="#_x0000_t75" style="width:468pt;height:265.2pt" o:ole="">
             <v:imagedata r:id="rId13" o:title=""/>
           </v:shape>
-          <o:OLEObject Type="Embed" ProgID="Visio.Drawing.15" ShapeID="_x0000_i1027" DrawAspect="Content" ObjectID="_1460935762" r:id="rId14"/>
+          <o:OLEObject Type="Embed" ProgID="Visio.Drawing.15" ShapeID="_x0000_i1026" DrawAspect="Content" ObjectID="_1461518490" r:id="rId14"/>
         </w:object>
       </w:r>
     </w:p>
@@ -553,7 +688,7 @@
       <w:pStyle w:val="Header"/>
     </w:pPr>
     <w:r>
-      <w:t>Design Documents</w:t>
+      <w:t>Design Document</w:t>
     </w:r>
     <w:r>
       <w:t xml:space="preserve"> </w:t>
@@ -1450,6 +1585,119 @@
     </w:lvl>
   </w:abstractNum>
   <w:abstractNum w:abstractNumId="9">
+    <w:nsid w:val="528E5770"/>
+    <w:multiLevelType w:val="hybridMultilevel"/>
+    <w:tmpl w:val="6C3E00F0"/>
+    <w:lvl w:ilvl="0" w:tplc="04090001">
+      <w:start w:val="1"/>
+      <w:numFmt w:val="bullet"/>
+      <w:lvlText w:val=""/>
+      <w:lvlJc w:val="left"/>
+      <w:pPr>
+        <w:ind w:left="720" w:hanging="360"/>
+      </w:pPr>
+      <w:rPr>
+        <w:rFonts w:ascii="Symbol" w:hAnsi="Symbol" w:hint="default"/>
+      </w:rPr>
+    </w:lvl>
+    <w:lvl w:ilvl="1" w:tplc="04090003" w:tentative="1">
+      <w:start w:val="1"/>
+      <w:numFmt w:val="bullet"/>
+      <w:lvlText w:val="o"/>
+      <w:lvlJc w:val="left"/>
+      <w:pPr>
+        <w:ind w:left="1440" w:hanging="360"/>
+      </w:pPr>
+      <w:rPr>
+        <w:rFonts w:ascii="Courier New" w:hAnsi="Courier New" w:cs="Courier New" w:hint="default"/>
+      </w:rPr>
+    </w:lvl>
+    <w:lvl w:ilvl="2" w:tplc="04090005" w:tentative="1">
+      <w:start w:val="1"/>
+      <w:numFmt w:val="bullet"/>
+      <w:lvlText w:val=""/>
+      <w:lvlJc w:val="left"/>
+      <w:pPr>
+        <w:ind w:left="2160" w:hanging="360"/>
+      </w:pPr>
+      <w:rPr>
+        <w:rFonts w:ascii="Wingdings" w:hAnsi="Wingdings" w:hint="default"/>
+      </w:rPr>
+    </w:lvl>
+    <w:lvl w:ilvl="3" w:tplc="04090001" w:tentative="1">
+      <w:start w:val="1"/>
+      <w:numFmt w:val="bullet"/>
+      <w:lvlText w:val=""/>
+      <w:lvlJc w:val="left"/>
+      <w:pPr>
+        <w:ind w:left="2880" w:hanging="360"/>
+      </w:pPr>
+      <w:rPr>
+        <w:rFonts w:ascii="Symbol" w:hAnsi="Symbol" w:hint="default"/>
+      </w:rPr>
+    </w:lvl>
+    <w:lvl w:ilvl="4" w:tplc="04090003" w:tentative="1">
+      <w:start w:val="1"/>
+      <w:numFmt w:val="bullet"/>
+      <w:lvlText w:val="o"/>
+      <w:lvlJc w:val="left"/>
+      <w:pPr>
+        <w:ind w:left="3600" w:hanging="360"/>
+      </w:pPr>
+      <w:rPr>
+        <w:rFonts w:ascii="Courier New" w:hAnsi="Courier New" w:cs="Courier New" w:hint="default"/>
+      </w:rPr>
+    </w:lvl>
+    <w:lvl w:ilvl="5" w:tplc="04090005" w:tentative="1">
+      <w:start w:val="1"/>
+      <w:numFmt w:val="bullet"/>
+      <w:lvlText w:val=""/>
+      <w:lvlJc w:val="left"/>
+      <w:pPr>
+        <w:ind w:left="4320" w:hanging="360"/>
+      </w:pPr>
+      <w:rPr>
+        <w:rFonts w:ascii="Wingdings" w:hAnsi="Wingdings" w:hint="default"/>
+      </w:rPr>
+    </w:lvl>
+    <w:lvl w:ilvl="6" w:tplc="04090001" w:tentative="1">
+      <w:start w:val="1"/>
+      <w:numFmt w:val="bullet"/>
+      <w:lvlText w:val=""/>
+      <w:lvlJc w:val="left"/>
+      <w:pPr>
+        <w:ind w:left="5040" w:hanging="360"/>
+      </w:pPr>
+      <w:rPr>
+        <w:rFonts w:ascii="Symbol" w:hAnsi="Symbol" w:hint="default"/>
+      </w:rPr>
+    </w:lvl>
+    <w:lvl w:ilvl="7" w:tplc="04090003" w:tentative="1">
+      <w:start w:val="1"/>
+      <w:numFmt w:val="bullet"/>
+      <w:lvlText w:val="o"/>
+      <w:lvlJc w:val="left"/>
+      <w:pPr>
+        <w:ind w:left="5760" w:hanging="360"/>
+      </w:pPr>
+      <w:rPr>
+        <w:rFonts w:ascii="Courier New" w:hAnsi="Courier New" w:cs="Courier New" w:hint="default"/>
+      </w:rPr>
+    </w:lvl>
+    <w:lvl w:ilvl="8" w:tplc="04090005" w:tentative="1">
+      <w:start w:val="1"/>
+      <w:numFmt w:val="bullet"/>
+      <w:lvlText w:val=""/>
+      <w:lvlJc w:val="left"/>
+      <w:pPr>
+        <w:ind w:left="6480" w:hanging="360"/>
+      </w:pPr>
+      <w:rPr>
+        <w:rFonts w:ascii="Wingdings" w:hAnsi="Wingdings" w:hint="default"/>
+      </w:rPr>
+    </w:lvl>
+  </w:abstractNum>
+  <w:abstractNum w:abstractNumId="10">
     <w:nsid w:val="53E418B0"/>
     <w:multiLevelType w:val="hybridMultilevel"/>
     <w:tmpl w:val="7CD4322E"/>
@@ -1562,7 +1810,7 @@
       </w:rPr>
     </w:lvl>
   </w:abstractNum>
-  <w:abstractNum w:abstractNumId="10">
+  <w:abstractNum w:abstractNumId="11">
     <w:nsid w:val="73945050"/>
     <w:multiLevelType w:val="hybridMultilevel"/>
     <w:tmpl w:val="C69857FA"/>
@@ -1697,7 +1945,7 @@
     <w:abstractNumId w:val="4"/>
   </w:num>
   <w:num w:numId="8">
-    <w:abstractNumId w:val="10"/>
+    <w:abstractNumId w:val="11"/>
   </w:num>
   <w:num w:numId="9">
     <w:abstractNumId w:val="5"/>
@@ -1706,6 +1954,9 @@
     <w:abstractNumId w:val="6"/>
   </w:num>
   <w:num w:numId="11">
+    <w:abstractNumId w:val="10"/>
+  </w:num>
+  <w:num w:numId="12">
     <w:abstractNumId w:val="9"/>
   </w:num>
 </w:numbering>
@@ -3435,7 +3686,7 @@
 </file>
 
 <file path=customXml/itemProps1.xml><?xml version="1.0" encoding="utf-8"?>
-<ds:datastoreItem xmlns:ds="http://schemas.openxmlformats.org/officeDocument/2006/customXml" ds:itemID="{0990BF02-ED23-472C-85C8-13B1949778CE}">
+<ds:datastoreItem xmlns:ds="http://schemas.openxmlformats.org/officeDocument/2006/customXml" ds:itemID="{A6E8EEDA-95A5-4CDB-92DF-069D98C3EEDA}">
   <ds:schemaRefs>
     <ds:schemaRef ds:uri="http://schemas.openxmlformats.org/officeDocument/2006/bibliography"/>
   </ds:schemaRefs>

</xml_diff>